<commit_message>
Modifica e aggiunto commenti  in UpdatePrenotazioneUnitTest
</commit_message>
<xml_diff>
--- a/documentazione/system_design/SDD.docx
+++ b/documentazione/system_design/SDD.docx
@@ -138,6 +138,7 @@
       </w:pPr>
       <w:bookmarkStart w:id="3" w:name="_z8ocv3esy5bz" w:colFirst="0" w:colLast="0"/>
       <w:bookmarkEnd w:id="3"/>
+      <w:proofErr w:type="spellStart"/>
       <w:r>
         <w:rPr>
           <w:rFonts w:ascii="Century Gothic" w:eastAsia="Century Gothic" w:hAnsi="Century Gothic" w:cs="Century Gothic"/>
@@ -147,6 +148,7 @@
         </w:rPr>
         <w:t>Document</w:t>
       </w:r>
+      <w:proofErr w:type="spellEnd"/>
     </w:p>
     <w:p>
       <w:pPr>
@@ -679,6 +681,7 @@
           <w:szCs w:val="40"/>
         </w:rPr>
       </w:pPr>
+      <w:proofErr w:type="spellStart"/>
       <w:r>
         <w:rPr>
           <w:rFonts w:ascii="Garamond" w:eastAsia="Garamond" w:hAnsi="Garamond" w:cs="Garamond"/>
@@ -686,7 +689,17 @@
           <w:sz w:val="40"/>
           <w:szCs w:val="40"/>
         </w:rPr>
-        <w:t>Revision History</w:t>
+        <w:t>Revision</w:t>
+      </w:r>
+      <w:proofErr w:type="spellEnd"/>
+      <w:r>
+        <w:rPr>
+          <w:rFonts w:ascii="Garamond" w:eastAsia="Garamond" w:hAnsi="Garamond" w:cs="Garamond"/>
+          <w:color w:val="0B5394"/>
+          <w:sz w:val="40"/>
+          <w:szCs w:val="40"/>
+        </w:rPr>
+        <w:t xml:space="preserve"> History</w:t>
       </w:r>
     </w:p>
     <w:p>
@@ -4963,6 +4976,7 @@
                 <w:szCs w:val="24"/>
               </w:rPr>
             </w:pPr>
+            <w:proofErr w:type="spellStart"/>
             <w:r>
               <w:rPr>
                 <w:rFonts w:ascii="Garamond" w:eastAsia="Garamond" w:hAnsi="Garamond" w:cs="Garamond"/>
@@ -4971,6 +4985,7 @@
               </w:rPr>
               <w:t>Maintenance</w:t>
             </w:r>
+            <w:proofErr w:type="spellEnd"/>
           </w:p>
         </w:tc>
         <w:tc>
@@ -5667,6 +5682,7 @@
                 <w:szCs w:val="24"/>
               </w:rPr>
             </w:pPr>
+            <w:proofErr w:type="spellStart"/>
             <w:r>
               <w:rPr>
                 <w:rFonts w:ascii="Garamond" w:eastAsia="Garamond" w:hAnsi="Garamond" w:cs="Garamond"/>
@@ -5675,6 +5691,7 @@
               </w:rPr>
               <w:t>Dependability</w:t>
             </w:r>
+            <w:proofErr w:type="spellEnd"/>
           </w:p>
         </w:tc>
         <w:tc>
@@ -5799,6 +5816,7 @@
                 <w:szCs w:val="24"/>
               </w:rPr>
             </w:pPr>
+            <w:proofErr w:type="spellStart"/>
             <w:r>
               <w:rPr>
                 <w:rFonts w:ascii="Garamond" w:eastAsia="Garamond" w:hAnsi="Garamond" w:cs="Garamond"/>
@@ -5808,6 +5826,7 @@
               </w:rPr>
               <w:t>Safety</w:t>
             </w:r>
+            <w:proofErr w:type="spellEnd"/>
             <w:r>
               <w:rPr>
                 <w:rFonts w:ascii="Garamond" w:eastAsia="Garamond" w:hAnsi="Garamond" w:cs="Garamond"/>
@@ -5840,6 +5859,7 @@
                 <w:szCs w:val="24"/>
               </w:rPr>
             </w:pPr>
+            <w:proofErr w:type="spellStart"/>
             <w:r>
               <w:rPr>
                 <w:rFonts w:ascii="Garamond" w:eastAsia="Garamond" w:hAnsi="Garamond" w:cs="Garamond"/>
@@ -5848,6 +5868,7 @@
               </w:rPr>
               <w:t>Dependability</w:t>
             </w:r>
+            <w:proofErr w:type="spellEnd"/>
           </w:p>
         </w:tc>
         <w:tc>
@@ -5903,6 +5924,7 @@
           <w:szCs w:val="26"/>
         </w:rPr>
       </w:pPr>
+      <w:proofErr w:type="spellStart"/>
       <w:r>
         <w:rPr>
           <w:rFonts w:ascii="Garamond" w:eastAsia="Garamond" w:hAnsi="Garamond" w:cs="Garamond"/>
@@ -5911,101 +5933,10 @@
           <w:sz w:val="26"/>
           <w:szCs w:val="26"/>
         </w:rPr>
-        <w:t>Safety vs Tempo di risposta</w:t>
-      </w:r>
-    </w:p>
-    <w:p>
-      <w:pPr>
-        <w:rPr>
-          <w:rFonts w:ascii="Garamond" w:eastAsia="Garamond" w:hAnsi="Garamond" w:cs="Garamond"/>
-          <w:sz w:val="24"/>
-          <w:szCs w:val="24"/>
-        </w:rPr>
-      </w:pPr>
-      <w:r>
-        <w:rPr>
-          <w:rFonts w:ascii="Garamond" w:eastAsia="Garamond" w:hAnsi="Garamond" w:cs="Garamond"/>
-          <w:sz w:val="24"/>
-          <w:szCs w:val="24"/>
-        </w:rPr>
-        <w:t>Siccome</w:t>
-      </w:r>
-      <w:r>
-        <w:rPr>
-          <w:rFonts w:ascii="Garamond" w:eastAsia="Garamond" w:hAnsi="Garamond" w:cs="Garamond"/>
-          <w:sz w:val="24"/>
-          <w:szCs w:val="24"/>
-        </w:rPr>
-        <w:t xml:space="preserve"> il sistema</w:t>
-      </w:r>
-      <w:r>
-        <w:rPr>
-          <w:rFonts w:ascii="Garamond" w:eastAsia="Garamond" w:hAnsi="Garamond" w:cs="Garamond"/>
-          <w:sz w:val="24"/>
-          <w:szCs w:val="24"/>
-        </w:rPr>
-        <w:t xml:space="preserve"> gestisce</w:t>
-      </w:r>
-      <w:r>
-        <w:rPr>
-          <w:rFonts w:ascii="Garamond" w:eastAsia="Garamond" w:hAnsi="Garamond" w:cs="Garamond"/>
-          <w:sz w:val="24"/>
-          <w:szCs w:val="24"/>
-        </w:rPr>
-        <w:t xml:space="preserve"> dati piuttosto sensibili</w:t>
-      </w:r>
-      <w:r>
-        <w:rPr>
-          <w:rFonts w:ascii="Garamond" w:eastAsia="Garamond" w:hAnsi="Garamond" w:cs="Garamond"/>
-          <w:sz w:val="24"/>
-          <w:szCs w:val="24"/>
-        </w:rPr>
-        <w:t>,</w:t>
-      </w:r>
-      <w:r>
-        <w:rPr>
-          <w:rFonts w:ascii="Garamond" w:eastAsia="Garamond" w:hAnsi="Garamond" w:cs="Garamond"/>
-          <w:sz w:val="24"/>
-          <w:szCs w:val="24"/>
-        </w:rPr>
-        <w:t xml:space="preserve"> </w:t>
-      </w:r>
-      <w:r>
-        <w:rPr>
-          <w:rFonts w:ascii="Garamond" w:eastAsia="Garamond" w:hAnsi="Garamond" w:cs="Garamond"/>
-          <w:sz w:val="24"/>
-          <w:szCs w:val="24"/>
-        </w:rPr>
-        <w:t>preferiamo</w:t>
-      </w:r>
-      <w:r>
-        <w:rPr>
-          <w:rFonts w:ascii="Garamond" w:eastAsia="Garamond" w:hAnsi="Garamond" w:cs="Garamond"/>
-          <w:sz w:val="24"/>
-          <w:szCs w:val="24"/>
-        </w:rPr>
-        <w:t xml:space="preserve"> garantire che i dati siano salvati correttamente</w:t>
-      </w:r>
-      <w:r>
-        <w:rPr>
-          <w:rFonts w:ascii="Garamond" w:eastAsia="Garamond" w:hAnsi="Garamond" w:cs="Garamond"/>
-          <w:sz w:val="24"/>
-          <w:szCs w:val="24"/>
-        </w:rPr>
-        <w:t xml:space="preserve"> a scapito dei tempi di risposta.</w:t>
-      </w:r>
-    </w:p>
-    <w:p>
-      <w:pPr>
-        <w:rPr>
-          <w:rFonts w:ascii="Garamond" w:eastAsia="Garamond" w:hAnsi="Garamond" w:cs="Garamond"/>
-          <w:sz w:val="24"/>
-          <w:szCs w:val="24"/>
-        </w:rPr>
-      </w:pPr>
-    </w:p>
-    <w:p>
-      <w:pPr>
+        <w:t>Safety</w:t>
+      </w:r>
+      <w:proofErr w:type="spellEnd"/>
+      <w:r>
         <w:rPr>
           <w:rFonts w:ascii="Garamond" w:eastAsia="Garamond" w:hAnsi="Garamond" w:cs="Garamond"/>
           <w:i/>
@@ -6013,8 +5944,101 @@
           <w:sz w:val="26"/>
           <w:szCs w:val="26"/>
         </w:rPr>
-      </w:pPr>
-      <w:r>
+        <w:t xml:space="preserve"> vs Tempo di risposta</w:t>
+      </w:r>
+    </w:p>
+    <w:p>
+      <w:pPr>
+        <w:rPr>
+          <w:rFonts w:ascii="Garamond" w:eastAsia="Garamond" w:hAnsi="Garamond" w:cs="Garamond"/>
+          <w:sz w:val="24"/>
+          <w:szCs w:val="24"/>
+        </w:rPr>
+      </w:pPr>
+      <w:r>
+        <w:rPr>
+          <w:rFonts w:ascii="Garamond" w:eastAsia="Garamond" w:hAnsi="Garamond" w:cs="Garamond"/>
+          <w:sz w:val="24"/>
+          <w:szCs w:val="24"/>
+        </w:rPr>
+        <w:t>Siccome</w:t>
+      </w:r>
+      <w:r>
+        <w:rPr>
+          <w:rFonts w:ascii="Garamond" w:eastAsia="Garamond" w:hAnsi="Garamond" w:cs="Garamond"/>
+          <w:sz w:val="24"/>
+          <w:szCs w:val="24"/>
+        </w:rPr>
+        <w:t xml:space="preserve"> il sistema</w:t>
+      </w:r>
+      <w:r>
+        <w:rPr>
+          <w:rFonts w:ascii="Garamond" w:eastAsia="Garamond" w:hAnsi="Garamond" w:cs="Garamond"/>
+          <w:sz w:val="24"/>
+          <w:szCs w:val="24"/>
+        </w:rPr>
+        <w:t xml:space="preserve"> gestisce</w:t>
+      </w:r>
+      <w:r>
+        <w:rPr>
+          <w:rFonts w:ascii="Garamond" w:eastAsia="Garamond" w:hAnsi="Garamond" w:cs="Garamond"/>
+          <w:sz w:val="24"/>
+          <w:szCs w:val="24"/>
+        </w:rPr>
+        <w:t xml:space="preserve"> dati piuttosto sensibili</w:t>
+      </w:r>
+      <w:r>
+        <w:rPr>
+          <w:rFonts w:ascii="Garamond" w:eastAsia="Garamond" w:hAnsi="Garamond" w:cs="Garamond"/>
+          <w:sz w:val="24"/>
+          <w:szCs w:val="24"/>
+        </w:rPr>
+        <w:t>,</w:t>
+      </w:r>
+      <w:r>
+        <w:rPr>
+          <w:rFonts w:ascii="Garamond" w:eastAsia="Garamond" w:hAnsi="Garamond" w:cs="Garamond"/>
+          <w:sz w:val="24"/>
+          <w:szCs w:val="24"/>
+        </w:rPr>
+        <w:t xml:space="preserve"> </w:t>
+      </w:r>
+      <w:r>
+        <w:rPr>
+          <w:rFonts w:ascii="Garamond" w:eastAsia="Garamond" w:hAnsi="Garamond" w:cs="Garamond"/>
+          <w:sz w:val="24"/>
+          <w:szCs w:val="24"/>
+        </w:rPr>
+        <w:t>preferiamo</w:t>
+      </w:r>
+      <w:r>
+        <w:rPr>
+          <w:rFonts w:ascii="Garamond" w:eastAsia="Garamond" w:hAnsi="Garamond" w:cs="Garamond"/>
+          <w:sz w:val="24"/>
+          <w:szCs w:val="24"/>
+        </w:rPr>
+        <w:t xml:space="preserve"> garantire che i dati siano salvati correttamente</w:t>
+      </w:r>
+      <w:r>
+        <w:rPr>
+          <w:rFonts w:ascii="Garamond" w:eastAsia="Garamond" w:hAnsi="Garamond" w:cs="Garamond"/>
+          <w:sz w:val="24"/>
+          <w:szCs w:val="24"/>
+        </w:rPr>
+        <w:t xml:space="preserve"> a scapito dei tempi di risposta.</w:t>
+      </w:r>
+    </w:p>
+    <w:p>
+      <w:pPr>
+        <w:rPr>
+          <w:rFonts w:ascii="Garamond" w:eastAsia="Garamond" w:hAnsi="Garamond" w:cs="Garamond"/>
+          <w:sz w:val="24"/>
+          <w:szCs w:val="24"/>
+        </w:rPr>
+      </w:pPr>
+    </w:p>
+    <w:p>
+      <w:pPr>
         <w:rPr>
           <w:rFonts w:ascii="Garamond" w:eastAsia="Garamond" w:hAnsi="Garamond" w:cs="Garamond"/>
           <w:i/>
@@ -6022,37 +6046,8 @@
           <w:sz w:val="26"/>
           <w:szCs w:val="26"/>
         </w:rPr>
-        <w:t>Robustezza vs Throughput</w:t>
-      </w:r>
-    </w:p>
-    <w:p>
-      <w:pPr>
-        <w:rPr>
-          <w:rFonts w:ascii="Garamond" w:eastAsia="Garamond" w:hAnsi="Garamond" w:cs="Garamond"/>
-          <w:sz w:val="24"/>
-          <w:szCs w:val="24"/>
-        </w:rPr>
-      </w:pPr>
-      <w:r>
-        <w:rPr>
-          <w:rFonts w:ascii="Garamond" w:eastAsia="Garamond" w:hAnsi="Garamond" w:cs="Garamond"/>
-          <w:sz w:val="24"/>
-          <w:szCs w:val="24"/>
-        </w:rPr>
-        <w:t>Siccome i dati gestisti sono sensibili, preferiamo un maggior controllo dei dati di input a scapito dei tempi di risposta del throughput.</w:t>
-      </w:r>
-    </w:p>
-    <w:p>
-      <w:pPr>
-        <w:rPr>
-          <w:rFonts w:ascii="Garamond" w:eastAsia="Garamond" w:hAnsi="Garamond" w:cs="Garamond"/>
-          <w:sz w:val="24"/>
-          <w:szCs w:val="24"/>
-        </w:rPr>
-      </w:pPr>
-    </w:p>
-    <w:p>
-      <w:pPr>
+      </w:pPr>
+      <w:r>
         <w:rPr>
           <w:rFonts w:ascii="Garamond" w:eastAsia="Garamond" w:hAnsi="Garamond" w:cs="Garamond"/>
           <w:i/>
@@ -6060,8 +6055,37 @@
           <w:sz w:val="26"/>
           <w:szCs w:val="26"/>
         </w:rPr>
-      </w:pPr>
-      <w:r>
+        <w:t>Robustezza vs Throughput</w:t>
+      </w:r>
+    </w:p>
+    <w:p>
+      <w:pPr>
+        <w:rPr>
+          <w:rFonts w:ascii="Garamond" w:eastAsia="Garamond" w:hAnsi="Garamond" w:cs="Garamond"/>
+          <w:sz w:val="24"/>
+          <w:szCs w:val="24"/>
+        </w:rPr>
+      </w:pPr>
+      <w:r>
+        <w:rPr>
+          <w:rFonts w:ascii="Garamond" w:eastAsia="Garamond" w:hAnsi="Garamond" w:cs="Garamond"/>
+          <w:sz w:val="24"/>
+          <w:szCs w:val="24"/>
+        </w:rPr>
+        <w:t>Siccome i dati gestisti sono sensibili, preferiamo un maggior controllo dei dati di input a scapito dei tempi di risposta del throughput.</w:t>
+      </w:r>
+    </w:p>
+    <w:p>
+      <w:pPr>
+        <w:rPr>
+          <w:rFonts w:ascii="Garamond" w:eastAsia="Garamond" w:hAnsi="Garamond" w:cs="Garamond"/>
+          <w:sz w:val="24"/>
+          <w:szCs w:val="24"/>
+        </w:rPr>
+      </w:pPr>
+    </w:p>
+    <w:p>
+      <w:pPr>
         <w:rPr>
           <w:rFonts w:ascii="Garamond" w:eastAsia="Garamond" w:hAnsi="Garamond" w:cs="Garamond"/>
           <w:i/>
@@ -6069,8 +6093,7 @@
           <w:sz w:val="26"/>
           <w:szCs w:val="26"/>
         </w:rPr>
-        <w:t>Usabilità (</w:t>
-      </w:r>
+      </w:pPr>
       <w:r>
         <w:rPr>
           <w:rFonts w:ascii="Garamond" w:eastAsia="Garamond" w:hAnsi="Garamond" w:cs="Garamond"/>
@@ -6079,7 +6102,7 @@
           <w:sz w:val="26"/>
           <w:szCs w:val="26"/>
         </w:rPr>
-        <w:t>DG_8)</w:t>
+        <w:t>Usabilità (</w:t>
       </w:r>
       <w:r>
         <w:rPr>
@@ -6089,6 +6112,16 @@
           <w:sz w:val="26"/>
           <w:szCs w:val="26"/>
         </w:rPr>
+        <w:t>DG_8)</w:t>
+      </w:r>
+      <w:r>
+        <w:rPr>
+          <w:rFonts w:ascii="Garamond" w:eastAsia="Garamond" w:hAnsi="Garamond" w:cs="Garamond"/>
+          <w:i/>
+          <w:iCs/>
+          <w:sz w:val="26"/>
+          <w:szCs w:val="26"/>
+        </w:rPr>
         <w:t xml:space="preserve"> vs Utilità</w:t>
       </w:r>
     </w:p>
@@ -6259,7 +6292,25 @@
           <w:sz w:val="24"/>
           <w:szCs w:val="24"/>
         </w:rPr>
-        <w:t>Nel documento andremo ad analizzare le architetture di sistemi simili, la decomposizione in sottosistemi del sistema proposto andando a definire la strategia di deploy e le condizioni limite. Saranno definiti i servizi esposti da ciascun sottosistema</w:t>
+        <w:t xml:space="preserve">Nel documento andremo ad analizzare le architetture di sistemi simili, la decomposizione in sottosistemi del sistema proposto andando a definire la strategia di </w:t>
+      </w:r>
+      <w:proofErr w:type="spellStart"/>
+      <w:r>
+        <w:rPr>
+          <w:rFonts w:ascii="Garamond" w:eastAsia="Garamond" w:hAnsi="Garamond" w:cs="Garamond"/>
+          <w:sz w:val="24"/>
+          <w:szCs w:val="24"/>
+        </w:rPr>
+        <w:t>deploy</w:t>
+      </w:r>
+      <w:proofErr w:type="spellEnd"/>
+      <w:r>
+        <w:rPr>
+          <w:rFonts w:ascii="Garamond" w:eastAsia="Garamond" w:hAnsi="Garamond" w:cs="Garamond"/>
+          <w:sz w:val="24"/>
+          <w:szCs w:val="24"/>
+        </w:rPr>
+        <w:t xml:space="preserve"> e le condizioni limite. Saranno definiti i servizi esposti da ciascun sottosistema</w:t>
       </w:r>
       <w:bookmarkStart w:id="14" w:name="_qtxg4g7zih7f" w:colFirst="0" w:colLast="0"/>
       <w:bookmarkEnd w:id="14"/>
@@ -6333,7 +6384,43 @@
           <w:sz w:val="24"/>
           <w:szCs w:val="24"/>
         </w:rPr>
-        <w:t>Il primo software per la gestione della pianificazione del personale medico è “Petal scheduling for physicians”. Esso è composto da un unico modulo supportato dall'intelligenza artificiale per un efficiente scheduling dei turni di lavoro di medici ed infermieri.</w:t>
+        <w:t>Il primo software per la gestione della pianificazione del personale medico è “</w:t>
+      </w:r>
+      <w:proofErr w:type="spellStart"/>
+      <w:r>
+        <w:rPr>
+          <w:rFonts w:ascii="Garamond" w:eastAsia="Garamond" w:hAnsi="Garamond" w:cs="Garamond"/>
+          <w:sz w:val="24"/>
+          <w:szCs w:val="24"/>
+        </w:rPr>
+        <w:t>Petal</w:t>
+      </w:r>
+      <w:proofErr w:type="spellEnd"/>
+      <w:r>
+        <w:rPr>
+          <w:rFonts w:ascii="Garamond" w:eastAsia="Garamond" w:hAnsi="Garamond" w:cs="Garamond"/>
+          <w:sz w:val="24"/>
+          <w:szCs w:val="24"/>
+        </w:rPr>
+        <w:t xml:space="preserve"> scheduling for </w:t>
+      </w:r>
+      <w:proofErr w:type="spellStart"/>
+      <w:r>
+        <w:rPr>
+          <w:rFonts w:ascii="Garamond" w:eastAsia="Garamond" w:hAnsi="Garamond" w:cs="Garamond"/>
+          <w:sz w:val="24"/>
+          <w:szCs w:val="24"/>
+        </w:rPr>
+        <w:t>physicians</w:t>
+      </w:r>
+      <w:proofErr w:type="spellEnd"/>
+      <w:r>
+        <w:rPr>
+          <w:rFonts w:ascii="Garamond" w:eastAsia="Garamond" w:hAnsi="Garamond" w:cs="Garamond"/>
+          <w:sz w:val="24"/>
+          <w:szCs w:val="24"/>
+        </w:rPr>
+        <w:t>”. Esso è composto da un unico modulo supportato dall'intelligenza artificiale per un efficiente scheduling dei turni di lavoro di medici ed infermieri.</w:t>
       </w:r>
     </w:p>
     <w:p>
@@ -6359,7 +6446,43 @@
           <w:sz w:val="24"/>
           <w:szCs w:val="24"/>
         </w:rPr>
-        <w:t>Il Secondo software “Comarch medNote” è un sistema per la gestione della documentazione medica, anch'esso è composto da un unico modulo per la gestione delle informazioni sullo stato di salute dei pazienti.</w:t>
+        <w:t>Il Secondo software “</w:t>
+      </w:r>
+      <w:proofErr w:type="spellStart"/>
+      <w:r>
+        <w:rPr>
+          <w:rFonts w:ascii="Garamond" w:eastAsia="Garamond" w:hAnsi="Garamond" w:cs="Garamond"/>
+          <w:sz w:val="24"/>
+          <w:szCs w:val="24"/>
+        </w:rPr>
+        <w:t>Comarch</w:t>
+      </w:r>
+      <w:proofErr w:type="spellEnd"/>
+      <w:r>
+        <w:rPr>
+          <w:rFonts w:ascii="Garamond" w:eastAsia="Garamond" w:hAnsi="Garamond" w:cs="Garamond"/>
+          <w:sz w:val="24"/>
+          <w:szCs w:val="24"/>
+        </w:rPr>
+        <w:t xml:space="preserve"> </w:t>
+      </w:r>
+      <w:proofErr w:type="spellStart"/>
+      <w:r>
+        <w:rPr>
+          <w:rFonts w:ascii="Garamond" w:eastAsia="Garamond" w:hAnsi="Garamond" w:cs="Garamond"/>
+          <w:sz w:val="24"/>
+          <w:szCs w:val="24"/>
+        </w:rPr>
+        <w:t>medNote</w:t>
+      </w:r>
+      <w:proofErr w:type="spellEnd"/>
+      <w:r>
+        <w:rPr>
+          <w:rFonts w:ascii="Garamond" w:eastAsia="Garamond" w:hAnsi="Garamond" w:cs="Garamond"/>
+          <w:sz w:val="24"/>
+          <w:szCs w:val="24"/>
+        </w:rPr>
+        <w:t>” è un sistema per la gestione della documentazione medica, anch'esso è composto da un unico modulo per la gestione delle informazioni sullo stato di salute dei pazienti.</w:t>
       </w:r>
     </w:p>
     <w:p>
@@ -6385,7 +6508,43 @@
           <w:sz w:val="24"/>
           <w:szCs w:val="24"/>
         </w:rPr>
-        <w:t>Nei software analizzati si evince che sia stata utilizzata un’architettura three–tier, dato che questi sistemi si basano su un database per la memorizzazione e la gestione dei pazienti e della documentazione medica che viene interrogato da applicazioni desktop/web.</w:t>
+        <w:t xml:space="preserve">Nei software analizzati si evince che sia stata utilizzata un’architettura </w:t>
+      </w:r>
+      <w:proofErr w:type="spellStart"/>
+      <w:r>
+        <w:rPr>
+          <w:rFonts w:ascii="Garamond" w:eastAsia="Garamond" w:hAnsi="Garamond" w:cs="Garamond"/>
+          <w:sz w:val="24"/>
+          <w:szCs w:val="24"/>
+        </w:rPr>
+        <w:t>three</w:t>
+      </w:r>
+      <w:proofErr w:type="spellEnd"/>
+      <w:r>
+        <w:rPr>
+          <w:rFonts w:ascii="Garamond" w:eastAsia="Garamond" w:hAnsi="Garamond" w:cs="Garamond"/>
+          <w:sz w:val="24"/>
+          <w:szCs w:val="24"/>
+        </w:rPr>
+        <w:t>–</w:t>
+      </w:r>
+      <w:proofErr w:type="spellStart"/>
+      <w:r>
+        <w:rPr>
+          <w:rFonts w:ascii="Garamond" w:eastAsia="Garamond" w:hAnsi="Garamond" w:cs="Garamond"/>
+          <w:sz w:val="24"/>
+          <w:szCs w:val="24"/>
+        </w:rPr>
+        <w:t>tier</w:t>
+      </w:r>
+      <w:proofErr w:type="spellEnd"/>
+      <w:r>
+        <w:rPr>
+          <w:rFonts w:ascii="Garamond" w:eastAsia="Garamond" w:hAnsi="Garamond" w:cs="Garamond"/>
+          <w:sz w:val="24"/>
+          <w:szCs w:val="24"/>
+        </w:rPr>
+        <w:t>, dato che questi sistemi si basano su un database per la memorizzazione e la gestione dei pazienti e della documentazione medica che viene interrogato da applicazioni desktop/web.</w:t>
       </w:r>
     </w:p>
     <w:p>
@@ -6512,7 +6671,25 @@
           <w:sz w:val="24"/>
           <w:szCs w:val="24"/>
         </w:rPr>
-        <w:t>lan è una web application che fornisce diverse funzionalità tra cui: lo scheduling delle prenotazioni delle sedute chemioterapiche e la gestione efficiente delle scorte farmaceutiche.</w:t>
+        <w:t xml:space="preserve">lan è una web </w:t>
+      </w:r>
+      <w:proofErr w:type="spellStart"/>
+      <w:r>
+        <w:rPr>
+          <w:rFonts w:ascii="Garamond" w:eastAsia="Garamond" w:hAnsi="Garamond" w:cs="Garamond"/>
+          <w:sz w:val="24"/>
+          <w:szCs w:val="24"/>
+        </w:rPr>
+        <w:t>application</w:t>
+      </w:r>
+      <w:proofErr w:type="spellEnd"/>
+      <w:r>
+        <w:rPr>
+          <w:rFonts w:ascii="Garamond" w:eastAsia="Garamond" w:hAnsi="Garamond" w:cs="Garamond"/>
+          <w:sz w:val="24"/>
+          <w:szCs w:val="24"/>
+        </w:rPr>
+        <w:t xml:space="preserve"> che fornisce diverse funzionalità tra cui: lo scheduling delle prenotazioni delle sedute chemioterapiche e la gestione efficiente delle scorte farmaceutiche.</w:t>
       </w:r>
     </w:p>
     <w:p>
@@ -6661,8 +6838,18 @@
           <w:sz w:val="24"/>
           <w:szCs w:val="24"/>
         </w:rPr>
-        <w:t>API Gateway: livello intermediario tra client e microservizi</w:t>
-      </w:r>
+        <w:t xml:space="preserve">API Gateway: livello intermediario tra client e </w:t>
+      </w:r>
+      <w:proofErr w:type="spellStart"/>
+      <w:r>
+        <w:rPr>
+          <w:rFonts w:ascii="Garamond" w:eastAsia="Garamond" w:hAnsi="Garamond" w:cs="Garamond"/>
+          <w:sz w:val="24"/>
+          <w:szCs w:val="24"/>
+        </w:rPr>
+        <w:t>microservizi</w:t>
+      </w:r>
+      <w:proofErr w:type="spellEnd"/>
     </w:p>
     <w:p>
       <w:pPr>
@@ -6676,13 +6863,23 @@
           <w:szCs w:val="24"/>
         </w:rPr>
       </w:pPr>
-      <w:r>
-        <w:rPr>
-          <w:rFonts w:ascii="Garamond" w:eastAsia="Garamond" w:hAnsi="Garamond" w:cs="Garamond"/>
-          <w:sz w:val="24"/>
-          <w:szCs w:val="24"/>
-        </w:rPr>
-        <w:t>Microservizi: che si occupano dei servizi di business e di accedere e modificare i dati</w:t>
+      <w:proofErr w:type="spellStart"/>
+      <w:r>
+        <w:rPr>
+          <w:rFonts w:ascii="Garamond" w:eastAsia="Garamond" w:hAnsi="Garamond" w:cs="Garamond"/>
+          <w:sz w:val="24"/>
+          <w:szCs w:val="24"/>
+        </w:rPr>
+        <w:t>Microservizi</w:t>
+      </w:r>
+      <w:proofErr w:type="spellEnd"/>
+      <w:r>
+        <w:rPr>
+          <w:rFonts w:ascii="Garamond" w:eastAsia="Garamond" w:hAnsi="Garamond" w:cs="Garamond"/>
+          <w:sz w:val="24"/>
+          <w:szCs w:val="24"/>
+        </w:rPr>
+        <w:t>: che si occupano dei servizi di business e di accedere e modificare i dati</w:t>
       </w:r>
     </w:p>
     <w:p>
@@ -6872,7 +7069,25 @@
           <w:sz w:val="24"/>
           <w:szCs w:val="24"/>
         </w:rPr>
-        <w:t>ha il compito di chiamare i microservizi, comunicare ed eseguire chiamate a server esterni</w:t>
+        <w:t xml:space="preserve">ha il compito di chiamare i </w:t>
+      </w:r>
+      <w:proofErr w:type="spellStart"/>
+      <w:r>
+        <w:rPr>
+          <w:rFonts w:ascii="Garamond" w:hAnsi="Garamond"/>
+          <w:sz w:val="24"/>
+          <w:szCs w:val="24"/>
+        </w:rPr>
+        <w:t>microservizi</w:t>
+      </w:r>
+      <w:proofErr w:type="spellEnd"/>
+      <w:r>
+        <w:rPr>
+          <w:rFonts w:ascii="Garamond" w:hAnsi="Garamond"/>
+          <w:sz w:val="24"/>
+          <w:szCs w:val="24"/>
+        </w:rPr>
+        <w:t>, comunicare ed eseguire chiamate a server esterni</w:t>
       </w:r>
       <w:r>
         <w:rPr>
@@ -7055,7 +7270,25 @@
           <w:sz w:val="24"/>
           <w:szCs w:val="24"/>
         </w:rPr>
-        <w:t>Il sistema è composto da 6 microservizi che si occupano delle logiche di business e di accedere e apportare modifiche ai propri DB</w:t>
+        <w:t xml:space="preserve">Il sistema è composto da 6 </w:t>
+      </w:r>
+      <w:proofErr w:type="spellStart"/>
+      <w:r>
+        <w:rPr>
+          <w:rFonts w:ascii="Garamond" w:eastAsia="Garamond" w:hAnsi="Garamond" w:cs="Garamond"/>
+          <w:sz w:val="24"/>
+          <w:szCs w:val="24"/>
+        </w:rPr>
+        <w:t>microservizi</w:t>
+      </w:r>
+      <w:proofErr w:type="spellEnd"/>
+      <w:r>
+        <w:rPr>
+          <w:rFonts w:ascii="Garamond" w:eastAsia="Garamond" w:hAnsi="Garamond" w:cs="Garamond"/>
+          <w:sz w:val="24"/>
+          <w:szCs w:val="24"/>
+        </w:rPr>
+        <w:t xml:space="preserve"> che si occupano delle logiche di business e di accedere e apportare modifiche ai propri DB</w:t>
       </w:r>
     </w:p>
     <w:p>
@@ -7271,7 +7504,25 @@
           <w:sz w:val="24"/>
           <w:szCs w:val="24"/>
         </w:rPr>
-        <w:t>relativi microservizi.</w:t>
+        <w:t xml:space="preserve">relativi </w:t>
+      </w:r>
+      <w:proofErr w:type="spellStart"/>
+      <w:r>
+        <w:rPr>
+          <w:rFonts w:ascii="Garamond" w:eastAsia="Garamond" w:hAnsi="Garamond" w:cs="Garamond"/>
+          <w:sz w:val="24"/>
+          <w:szCs w:val="24"/>
+        </w:rPr>
+        <w:t>microservizi</w:t>
+      </w:r>
+      <w:proofErr w:type="spellEnd"/>
+      <w:r>
+        <w:rPr>
+          <w:rFonts w:ascii="Garamond" w:eastAsia="Garamond" w:hAnsi="Garamond" w:cs="Garamond"/>
+          <w:sz w:val="24"/>
+          <w:szCs w:val="24"/>
+        </w:rPr>
+        <w:t>.</w:t>
       </w:r>
     </w:p>
     <w:p>
@@ -7304,7 +7555,25 @@
           <w:sz w:val="24"/>
           <w:szCs w:val="24"/>
         </w:rPr>
-        <w:t>in linea con i design goal DG_ 1 e DG_ 2) sia di parti dell'interfaccia utente che dell’implementazione dei servizi di business con i microservizi. Abbiamo aggiunto un</w:t>
+        <w:t xml:space="preserve">in linea con i design goal DG_ 1 e DG_ 2) sia di parti dell'interfaccia utente che dell’implementazione dei servizi di business con i </w:t>
+      </w:r>
+      <w:proofErr w:type="spellStart"/>
+      <w:r>
+        <w:rPr>
+          <w:rFonts w:ascii="Garamond" w:eastAsia="Garamond" w:hAnsi="Garamond" w:cs="Garamond"/>
+          <w:sz w:val="24"/>
+          <w:szCs w:val="24"/>
+        </w:rPr>
+        <w:t>microservizi</w:t>
+      </w:r>
+      <w:proofErr w:type="spellEnd"/>
+      <w:r>
+        <w:rPr>
+          <w:rFonts w:ascii="Garamond" w:eastAsia="Garamond" w:hAnsi="Garamond" w:cs="Garamond"/>
+          <w:sz w:val="24"/>
+          <w:szCs w:val="24"/>
+        </w:rPr>
+        <w:t>. Abbiamo aggiunto un</w:t>
       </w:r>
       <w:r>
         <w:rPr>
@@ -7336,7 +7605,25 @@
           <w:sz w:val="24"/>
           <w:szCs w:val="24"/>
         </w:rPr>
-        <w:t>per ridurre l'accoppiamento tra UI e microservizi.</w:t>
+        <w:t xml:space="preserve">per ridurre l'accoppiamento tra UI e </w:t>
+      </w:r>
+      <w:proofErr w:type="spellStart"/>
+      <w:r>
+        <w:rPr>
+          <w:rFonts w:ascii="Garamond" w:eastAsia="Garamond" w:hAnsi="Garamond" w:cs="Garamond"/>
+          <w:sz w:val="24"/>
+          <w:szCs w:val="24"/>
+        </w:rPr>
+        <w:t>microservizi</w:t>
+      </w:r>
+      <w:proofErr w:type="spellEnd"/>
+      <w:r>
+        <w:rPr>
+          <w:rFonts w:ascii="Garamond" w:eastAsia="Garamond" w:hAnsi="Garamond" w:cs="Garamond"/>
+          <w:sz w:val="24"/>
+          <w:szCs w:val="24"/>
+        </w:rPr>
+        <w:t>.</w:t>
       </w:r>
     </w:p>
     <w:p>
@@ -7469,7 +7756,25 @@
           <w:sz w:val="24"/>
           <w:szCs w:val="24"/>
         </w:rPr>
-        <w:t xml:space="preserve"> 3 componenti: una web app, un container di business ed i container dei microservizi con i relativi DB.</w:t>
+        <w:t xml:space="preserve"> 3 componenti: una web app, un container di business ed i container dei </w:t>
+      </w:r>
+      <w:proofErr w:type="spellStart"/>
+      <w:r>
+        <w:rPr>
+          <w:rFonts w:ascii="Garamond" w:eastAsia="Garamond" w:hAnsi="Garamond" w:cs="Garamond"/>
+          <w:sz w:val="24"/>
+          <w:szCs w:val="24"/>
+        </w:rPr>
+        <w:t>microservizi</w:t>
+      </w:r>
+      <w:proofErr w:type="spellEnd"/>
+      <w:r>
+        <w:rPr>
+          <w:rFonts w:ascii="Garamond" w:eastAsia="Garamond" w:hAnsi="Garamond" w:cs="Garamond"/>
+          <w:sz w:val="24"/>
+          <w:szCs w:val="24"/>
+        </w:rPr>
+        <w:t xml:space="preserve"> con i relativi DB.</w:t>
       </w:r>
     </w:p>
     <w:p>
@@ -7486,7 +7791,61 @@
           <w:sz w:val="24"/>
           <w:szCs w:val="24"/>
         </w:rPr>
-        <w:t xml:space="preserve">È stato scelto MongoDB come DataBase per una memorizzazione ed interrogazione facile ed efficiente dei dati persistenti divisi in ogni microservizio. </w:t>
+        <w:t xml:space="preserve">È stato scelto </w:t>
+      </w:r>
+      <w:proofErr w:type="spellStart"/>
+      <w:r>
+        <w:rPr>
+          <w:rFonts w:ascii="Garamond" w:eastAsia="Garamond" w:hAnsi="Garamond" w:cs="Garamond"/>
+          <w:sz w:val="24"/>
+          <w:szCs w:val="24"/>
+        </w:rPr>
+        <w:t>MongoDB</w:t>
+      </w:r>
+      <w:proofErr w:type="spellEnd"/>
+      <w:r>
+        <w:rPr>
+          <w:rFonts w:ascii="Garamond" w:eastAsia="Garamond" w:hAnsi="Garamond" w:cs="Garamond"/>
+          <w:sz w:val="24"/>
+          <w:szCs w:val="24"/>
+        </w:rPr>
+        <w:t xml:space="preserve"> come </w:t>
+      </w:r>
+      <w:proofErr w:type="spellStart"/>
+      <w:r>
+        <w:rPr>
+          <w:rFonts w:ascii="Garamond" w:eastAsia="Garamond" w:hAnsi="Garamond" w:cs="Garamond"/>
+          <w:sz w:val="24"/>
+          <w:szCs w:val="24"/>
+        </w:rPr>
+        <w:t>DataBase</w:t>
+      </w:r>
+      <w:proofErr w:type="spellEnd"/>
+      <w:r>
+        <w:rPr>
+          <w:rFonts w:ascii="Garamond" w:eastAsia="Garamond" w:hAnsi="Garamond" w:cs="Garamond"/>
+          <w:sz w:val="24"/>
+          <w:szCs w:val="24"/>
+        </w:rPr>
+        <w:t xml:space="preserve"> per una memorizzazione ed interrogazione facile ed efficiente dei dati persistenti divisi in ogni </w:t>
+      </w:r>
+      <w:proofErr w:type="spellStart"/>
+      <w:r>
+        <w:rPr>
+          <w:rFonts w:ascii="Garamond" w:eastAsia="Garamond" w:hAnsi="Garamond" w:cs="Garamond"/>
+          <w:sz w:val="24"/>
+          <w:szCs w:val="24"/>
+        </w:rPr>
+        <w:t>microservizio</w:t>
+      </w:r>
+      <w:proofErr w:type="spellEnd"/>
+      <w:r>
+        <w:rPr>
+          <w:rFonts w:ascii="Garamond" w:eastAsia="Garamond" w:hAnsi="Garamond" w:cs="Garamond"/>
+          <w:sz w:val="24"/>
+          <w:szCs w:val="24"/>
+        </w:rPr>
+        <w:t xml:space="preserve">. </w:t>
       </w:r>
     </w:p>
     <w:p>
@@ -7501,7 +7860,115 @@
           <w:sz w:val="24"/>
           <w:szCs w:val="24"/>
         </w:rPr>
-        <w:t>L’architettura prevede un dialogo tra un applicazione web, i livelli di business e i mircoservizi attraverso un protocollo di rete e la comunicazione tra i microservizi e il DB MongoDB attraverso il MongoDB Driver Sync per Java e PyMongo per Python (se necessario).</w:t>
+        <w:t xml:space="preserve">L’architettura prevede un dialogo tra un applicazione web, i livelli di business e i </w:t>
+      </w:r>
+      <w:proofErr w:type="spellStart"/>
+      <w:r>
+        <w:rPr>
+          <w:rFonts w:ascii="Garamond" w:eastAsia="Garamond" w:hAnsi="Garamond" w:cs="Garamond"/>
+          <w:sz w:val="24"/>
+          <w:szCs w:val="24"/>
+        </w:rPr>
+        <w:t>mircoservizi</w:t>
+      </w:r>
+      <w:proofErr w:type="spellEnd"/>
+      <w:r>
+        <w:rPr>
+          <w:rFonts w:ascii="Garamond" w:eastAsia="Garamond" w:hAnsi="Garamond" w:cs="Garamond"/>
+          <w:sz w:val="24"/>
+          <w:szCs w:val="24"/>
+        </w:rPr>
+        <w:t xml:space="preserve"> attraverso un protocollo di rete e la comunicazione tra i </w:t>
+      </w:r>
+      <w:proofErr w:type="spellStart"/>
+      <w:r>
+        <w:rPr>
+          <w:rFonts w:ascii="Garamond" w:eastAsia="Garamond" w:hAnsi="Garamond" w:cs="Garamond"/>
+          <w:sz w:val="24"/>
+          <w:szCs w:val="24"/>
+        </w:rPr>
+        <w:t>microservizi</w:t>
+      </w:r>
+      <w:proofErr w:type="spellEnd"/>
+      <w:r>
+        <w:rPr>
+          <w:rFonts w:ascii="Garamond" w:eastAsia="Garamond" w:hAnsi="Garamond" w:cs="Garamond"/>
+          <w:sz w:val="24"/>
+          <w:szCs w:val="24"/>
+        </w:rPr>
+        <w:t xml:space="preserve"> e il DB </w:t>
+      </w:r>
+      <w:proofErr w:type="spellStart"/>
+      <w:r>
+        <w:rPr>
+          <w:rFonts w:ascii="Garamond" w:eastAsia="Garamond" w:hAnsi="Garamond" w:cs="Garamond"/>
+          <w:sz w:val="24"/>
+          <w:szCs w:val="24"/>
+        </w:rPr>
+        <w:t>MongoDB</w:t>
+      </w:r>
+      <w:proofErr w:type="spellEnd"/>
+      <w:r>
+        <w:rPr>
+          <w:rFonts w:ascii="Garamond" w:eastAsia="Garamond" w:hAnsi="Garamond" w:cs="Garamond"/>
+          <w:sz w:val="24"/>
+          <w:szCs w:val="24"/>
+        </w:rPr>
+        <w:t xml:space="preserve"> attraverso il </w:t>
+      </w:r>
+      <w:proofErr w:type="spellStart"/>
+      <w:r>
+        <w:rPr>
+          <w:rFonts w:ascii="Garamond" w:eastAsia="Garamond" w:hAnsi="Garamond" w:cs="Garamond"/>
+          <w:sz w:val="24"/>
+          <w:szCs w:val="24"/>
+        </w:rPr>
+        <w:t>MongoDB</w:t>
+      </w:r>
+      <w:proofErr w:type="spellEnd"/>
+      <w:r>
+        <w:rPr>
+          <w:rFonts w:ascii="Garamond" w:eastAsia="Garamond" w:hAnsi="Garamond" w:cs="Garamond"/>
+          <w:sz w:val="24"/>
+          <w:szCs w:val="24"/>
+        </w:rPr>
+        <w:t xml:space="preserve"> Driver </w:t>
+      </w:r>
+      <w:proofErr w:type="spellStart"/>
+      <w:r>
+        <w:rPr>
+          <w:rFonts w:ascii="Garamond" w:eastAsia="Garamond" w:hAnsi="Garamond" w:cs="Garamond"/>
+          <w:sz w:val="24"/>
+          <w:szCs w:val="24"/>
+        </w:rPr>
+        <w:t>Sync</w:t>
+      </w:r>
+      <w:proofErr w:type="spellEnd"/>
+      <w:r>
+        <w:rPr>
+          <w:rFonts w:ascii="Garamond" w:eastAsia="Garamond" w:hAnsi="Garamond" w:cs="Garamond"/>
+          <w:sz w:val="24"/>
+          <w:szCs w:val="24"/>
+        </w:rPr>
+        <w:t xml:space="preserve"> per Java e </w:t>
+      </w:r>
+      <w:proofErr w:type="spellStart"/>
+      <w:r>
+        <w:rPr>
+          <w:rFonts w:ascii="Garamond" w:eastAsia="Garamond" w:hAnsi="Garamond" w:cs="Garamond"/>
+          <w:sz w:val="24"/>
+          <w:szCs w:val="24"/>
+        </w:rPr>
+        <w:t>PyMongo</w:t>
+      </w:r>
+      <w:proofErr w:type="spellEnd"/>
+      <w:r>
+        <w:rPr>
+          <w:rFonts w:ascii="Garamond" w:eastAsia="Garamond" w:hAnsi="Garamond" w:cs="Garamond"/>
+          <w:sz w:val="24"/>
+          <w:szCs w:val="24"/>
+        </w:rPr>
+        <w:t xml:space="preserve"> per Python (se necessario).</w:t>
       </w:r>
     </w:p>
     <w:p>
@@ -7536,7 +8003,25 @@
           <w:sz w:val="24"/>
           <w:szCs w:val="24"/>
         </w:rPr>
-        <w:t>Essendo un sistema basato su microservizi avremmo bisogno di diversi componenti per farlo funzionare:</w:t>
+        <w:t xml:space="preserve">Essendo un sistema basato su </w:t>
+      </w:r>
+      <w:proofErr w:type="spellStart"/>
+      <w:r>
+        <w:rPr>
+          <w:rFonts w:ascii="Garamond" w:eastAsia="Garamond" w:hAnsi="Garamond" w:cs="Garamond"/>
+          <w:sz w:val="24"/>
+          <w:szCs w:val="24"/>
+        </w:rPr>
+        <w:t>microservizi</w:t>
+      </w:r>
+      <w:proofErr w:type="spellEnd"/>
+      <w:r>
+        <w:rPr>
+          <w:rFonts w:ascii="Garamond" w:eastAsia="Garamond" w:hAnsi="Garamond" w:cs="Garamond"/>
+          <w:sz w:val="24"/>
+          <w:szCs w:val="24"/>
+        </w:rPr>
+        <w:t xml:space="preserve"> avremmo bisogno di diversi componenti per farlo funzionare:</w:t>
       </w:r>
     </w:p>
     <w:p>
@@ -7578,7 +8063,25 @@
           <w:sz w:val="24"/>
           <w:szCs w:val="24"/>
         </w:rPr>
-        <w:t>Dei server per i microservizi implementati</w:t>
+        <w:t xml:space="preserve">Dei server per i </w:t>
+      </w:r>
+      <w:proofErr w:type="spellStart"/>
+      <w:r>
+        <w:rPr>
+          <w:rFonts w:ascii="Garamond" w:eastAsia="Garamond" w:hAnsi="Garamond" w:cs="Garamond"/>
+          <w:sz w:val="24"/>
+          <w:szCs w:val="24"/>
+        </w:rPr>
+        <w:t>microservizi</w:t>
+      </w:r>
+      <w:proofErr w:type="spellEnd"/>
+      <w:r>
+        <w:rPr>
+          <w:rFonts w:ascii="Garamond" w:eastAsia="Garamond" w:hAnsi="Garamond" w:cs="Garamond"/>
+          <w:sz w:val="24"/>
+          <w:szCs w:val="24"/>
+        </w:rPr>
+        <w:t xml:space="preserve"> implementati</w:t>
       </w:r>
     </w:p>
     <w:p>
@@ -7599,8 +8102,18 @@
           <w:sz w:val="24"/>
           <w:szCs w:val="24"/>
         </w:rPr>
-        <w:t>Un Database per ogni microservizio</w:t>
-      </w:r>
+        <w:t xml:space="preserve">Un Database per ogni </w:t>
+      </w:r>
+      <w:proofErr w:type="spellStart"/>
+      <w:r>
+        <w:rPr>
+          <w:rFonts w:ascii="Garamond" w:eastAsia="Garamond" w:hAnsi="Garamond" w:cs="Garamond"/>
+          <w:sz w:val="24"/>
+          <w:szCs w:val="24"/>
+        </w:rPr>
+        <w:t>microservizio</w:t>
+      </w:r>
+      <w:proofErr w:type="spellEnd"/>
     </w:p>
     <w:p>
       <w:pPr>
@@ -7633,7 +8146,25 @@
           <w:sz w:val="24"/>
           <w:szCs w:val="24"/>
         </w:rPr>
-        <w:t>Il sistema inoltre avrà bisogno di una macchina che consenta di far funzionare ogni microservizio.</w:t>
+        <w:t xml:space="preserve">Il sistema inoltre avrà bisogno di una macchina che consenta di far funzionare ogni </w:t>
+      </w:r>
+      <w:proofErr w:type="spellStart"/>
+      <w:r>
+        <w:rPr>
+          <w:rFonts w:ascii="Garamond" w:eastAsia="Garamond" w:hAnsi="Garamond" w:cs="Garamond"/>
+          <w:sz w:val="24"/>
+          <w:szCs w:val="24"/>
+        </w:rPr>
+        <w:t>microservizio</w:t>
+      </w:r>
+      <w:proofErr w:type="spellEnd"/>
+      <w:r>
+        <w:rPr>
+          <w:rFonts w:ascii="Garamond" w:eastAsia="Garamond" w:hAnsi="Garamond" w:cs="Garamond"/>
+          <w:sz w:val="24"/>
+          <w:szCs w:val="24"/>
+        </w:rPr>
+        <w:t>.</w:t>
       </w:r>
     </w:p>
     <w:p>
@@ -7668,7 +8199,43 @@
           <w:sz w:val="24"/>
           <w:szCs w:val="24"/>
         </w:rPr>
-        <w:t>Per la gestione dei dati persistenti, ChemioPlan utilizza diversi database di tipo non relazionale tramite MongoDB, in quanto il sistema è suddiviso in microservizi che hanno un proprio Database.</w:t>
+        <w:t xml:space="preserve">Per la gestione dei dati persistenti, ChemioPlan utilizza diversi database di tipo non relazionale tramite </w:t>
+      </w:r>
+      <w:proofErr w:type="spellStart"/>
+      <w:r>
+        <w:rPr>
+          <w:rFonts w:ascii="Garamond" w:eastAsia="Garamond" w:hAnsi="Garamond" w:cs="Garamond"/>
+          <w:sz w:val="24"/>
+          <w:szCs w:val="24"/>
+        </w:rPr>
+        <w:t>MongoDB</w:t>
+      </w:r>
+      <w:proofErr w:type="spellEnd"/>
+      <w:r>
+        <w:rPr>
+          <w:rFonts w:ascii="Garamond" w:eastAsia="Garamond" w:hAnsi="Garamond" w:cs="Garamond"/>
+          <w:sz w:val="24"/>
+          <w:szCs w:val="24"/>
+        </w:rPr>
+        <w:t xml:space="preserve">, in quanto il sistema è suddiviso in </w:t>
+      </w:r>
+      <w:proofErr w:type="spellStart"/>
+      <w:r>
+        <w:rPr>
+          <w:rFonts w:ascii="Garamond" w:eastAsia="Garamond" w:hAnsi="Garamond" w:cs="Garamond"/>
+          <w:sz w:val="24"/>
+          <w:szCs w:val="24"/>
+        </w:rPr>
+        <w:t>microservizi</w:t>
+      </w:r>
+      <w:proofErr w:type="spellEnd"/>
+      <w:r>
+        <w:rPr>
+          <w:rFonts w:ascii="Garamond" w:eastAsia="Garamond" w:hAnsi="Garamond" w:cs="Garamond"/>
+          <w:sz w:val="24"/>
+          <w:szCs w:val="24"/>
+        </w:rPr>
+        <w:t xml:space="preserve"> che hanno un proprio Database.</w:t>
       </w:r>
     </w:p>
     <w:p>
@@ -7685,7 +8252,25 @@
           <w:sz w:val="24"/>
           <w:szCs w:val="24"/>
         </w:rPr>
-        <w:t>Utilizziamo MongoDB perché offre maggiore sicurezza, affidabilità ed efficienza, inoltre è anche molto flessibile e ci consente di modificare la struttura o lo schema dei dati rispettando il design goal sulla modificabilità.</w:t>
+        <w:t xml:space="preserve">Utilizziamo </w:t>
+      </w:r>
+      <w:proofErr w:type="spellStart"/>
+      <w:r>
+        <w:rPr>
+          <w:rFonts w:ascii="Garamond" w:eastAsia="Garamond" w:hAnsi="Garamond" w:cs="Garamond"/>
+          <w:sz w:val="24"/>
+          <w:szCs w:val="24"/>
+        </w:rPr>
+        <w:t>MongoDB</w:t>
+      </w:r>
+      <w:proofErr w:type="spellEnd"/>
+      <w:r>
+        <w:rPr>
+          <w:rFonts w:ascii="Garamond" w:eastAsia="Garamond" w:hAnsi="Garamond" w:cs="Garamond"/>
+          <w:sz w:val="24"/>
+          <w:szCs w:val="24"/>
+        </w:rPr>
+        <w:t xml:space="preserve"> perché offre maggiore sicurezza, affidabilità ed efficienza, inoltre è anche molto flessibile e ci consente di modificare la struttura o lo schema dei dati rispettando il design goal sulla modificabilità.</w:t>
       </w:r>
     </w:p>
     <w:p>
@@ -7791,7 +8376,43 @@
           <w:sz w:val="24"/>
           <w:szCs w:val="24"/>
         </w:rPr>
-        <w:t>Il salvataggio delle password avverrà con cifratura, utilizzando l’algoritmo di hashing SHA-1.</w:t>
+        <w:t xml:space="preserve">Il salvataggio delle password avverrà con cifratura, utilizzando l’algoritmo di </w:t>
+      </w:r>
+      <w:proofErr w:type="spellStart"/>
+      <w:r>
+        <w:rPr>
+          <w:rFonts w:ascii="Garamond" w:eastAsia="Garamond" w:hAnsi="Garamond" w:cs="Garamond"/>
+          <w:sz w:val="24"/>
+          <w:szCs w:val="24"/>
+        </w:rPr>
+        <w:t>hashing</w:t>
+      </w:r>
+      <w:proofErr w:type="spellEnd"/>
+      <w:r>
+        <w:rPr>
+          <w:rFonts w:ascii="Garamond" w:eastAsia="Garamond" w:hAnsi="Garamond" w:cs="Garamond"/>
+          <w:sz w:val="24"/>
+          <w:szCs w:val="24"/>
+        </w:rPr>
+        <w:t xml:space="preserve"> </w:t>
+      </w:r>
+      <w:proofErr w:type="spellStart"/>
+      <w:r>
+        <w:rPr>
+          <w:rFonts w:ascii="Garamond" w:eastAsia="Garamond" w:hAnsi="Garamond" w:cs="Garamond"/>
+          <w:sz w:val="24"/>
+          <w:szCs w:val="24"/>
+        </w:rPr>
+        <w:t>BCrypt</w:t>
+      </w:r>
+      <w:proofErr w:type="spellEnd"/>
+      <w:r>
+        <w:rPr>
+          <w:rFonts w:ascii="Garamond" w:eastAsia="Garamond" w:hAnsi="Garamond" w:cs="Garamond"/>
+          <w:sz w:val="24"/>
+          <w:szCs w:val="24"/>
+        </w:rPr>
+        <w:t>.</w:t>
       </w:r>
     </w:p>
     <w:p>
@@ -7861,7 +8482,25 @@
           <w:sz w:val="24"/>
           <w:szCs w:val="24"/>
         </w:rPr>
-        <w:t>Le operazioni che ogni utente potrà effettuare sulla web application sono definite nella seguente tabella:</w:t>
+        <w:t xml:space="preserve">Le operazioni che ogni utente potrà effettuare sulla web </w:t>
+      </w:r>
+      <w:proofErr w:type="spellStart"/>
+      <w:r>
+        <w:rPr>
+          <w:rFonts w:ascii="Garamond" w:eastAsia="Garamond" w:hAnsi="Garamond" w:cs="Garamond"/>
+          <w:sz w:val="24"/>
+          <w:szCs w:val="24"/>
+        </w:rPr>
+        <w:t>application</w:t>
+      </w:r>
+      <w:proofErr w:type="spellEnd"/>
+      <w:r>
+        <w:rPr>
+          <w:rFonts w:ascii="Garamond" w:eastAsia="Garamond" w:hAnsi="Garamond" w:cs="Garamond"/>
+          <w:sz w:val="24"/>
+          <w:szCs w:val="24"/>
+        </w:rPr>
+        <w:t xml:space="preserve"> sono definite nella seguente tabella:</w:t>
       </w:r>
     </w:p>
     <w:p>
@@ -8971,7 +9610,25 @@
           <w:sz w:val="24"/>
           <w:szCs w:val="24"/>
         </w:rPr>
-        <w:t xml:space="preserve">Il sistema del controllo del flusso globale adottando da ChemioPlan è di tipo Event-Driven </w:t>
+        <w:t>Il sistema del controllo del flusso globale adottando da ChemioPlan è di tipo Event-</w:t>
+      </w:r>
+      <w:proofErr w:type="spellStart"/>
+      <w:r>
+        <w:rPr>
+          <w:rFonts w:ascii="Garamond" w:eastAsia="Garamond" w:hAnsi="Garamond" w:cs="Garamond"/>
+          <w:sz w:val="24"/>
+          <w:szCs w:val="24"/>
+        </w:rPr>
+        <w:t>Driven</w:t>
+      </w:r>
+      <w:proofErr w:type="spellEnd"/>
+      <w:r>
+        <w:rPr>
+          <w:rFonts w:ascii="Garamond" w:eastAsia="Garamond" w:hAnsi="Garamond" w:cs="Garamond"/>
+          <w:sz w:val="24"/>
+          <w:szCs w:val="24"/>
+        </w:rPr>
+        <w:t xml:space="preserve"> </w:t>
       </w:r>
       <w:r>
         <w:rPr>
@@ -9004,7 +9661,25 @@
           <w:sz w:val="24"/>
           <w:szCs w:val="24"/>
         </w:rPr>
-        <w:t xml:space="preserve">I server su cui sono installati i DBMS per i microservizi </w:t>
+        <w:t xml:space="preserve">I server su cui sono installati i DBMS per i </w:t>
+      </w:r>
+      <w:proofErr w:type="spellStart"/>
+      <w:r>
+        <w:rPr>
+          <w:rFonts w:ascii="Garamond" w:eastAsia="Garamond" w:hAnsi="Garamond" w:cs="Garamond"/>
+          <w:sz w:val="24"/>
+          <w:szCs w:val="24"/>
+        </w:rPr>
+        <w:t>microservizi</w:t>
+      </w:r>
+      <w:proofErr w:type="spellEnd"/>
+      <w:r>
+        <w:rPr>
+          <w:rFonts w:ascii="Garamond" w:eastAsia="Garamond" w:hAnsi="Garamond" w:cs="Garamond"/>
+          <w:sz w:val="24"/>
+          <w:szCs w:val="24"/>
+        </w:rPr>
+        <w:t xml:space="preserve"> </w:t>
       </w:r>
       <w:r>
         <w:rPr>
@@ -10049,8 +10724,18 @@
                 <w:sz w:val="24"/>
                 <w:szCs w:val="24"/>
               </w:rPr>
-              <w:t>Exit condition</w:t>
-            </w:r>
+              <w:t xml:space="preserve">Exit </w:t>
+            </w:r>
+            <w:proofErr w:type="spellStart"/>
+            <w:r>
+              <w:rPr>
+                <w:rFonts w:ascii="Garamond" w:eastAsia="Garamond" w:hAnsi="Garamond" w:cs="Garamond"/>
+                <w:sz w:val="24"/>
+                <w:szCs w:val="24"/>
+              </w:rPr>
+              <w:t>condition</w:t>
+            </w:r>
+            <w:proofErr w:type="spellEnd"/>
           </w:p>
           <w:p>
             <w:pPr>
@@ -10139,8 +10824,18 @@
                 <w:sz w:val="24"/>
                 <w:szCs w:val="24"/>
               </w:rPr>
-              <w:t>Rilevanza/User priority</w:t>
-            </w:r>
+              <w:t xml:space="preserve">Rilevanza/User </w:t>
+            </w:r>
+            <w:proofErr w:type="spellStart"/>
+            <w:r>
+              <w:rPr>
+                <w:rFonts w:ascii="Garamond" w:eastAsia="Garamond" w:hAnsi="Garamond" w:cs="Garamond"/>
+                <w:sz w:val="24"/>
+                <w:szCs w:val="24"/>
+              </w:rPr>
+              <w:t>priority</w:t>
+            </w:r>
+            <w:proofErr w:type="spellEnd"/>
           </w:p>
         </w:tc>
         <w:tc>
@@ -10420,7 +11115,25 @@
                 <w:sz w:val="24"/>
                 <w:szCs w:val="24"/>
               </w:rPr>
-              <w:t>Flusso di eventi principale/ Main scenario</w:t>
+              <w:t xml:space="preserve">Flusso di eventi principale/ </w:t>
+            </w:r>
+            <w:proofErr w:type="spellStart"/>
+            <w:r>
+              <w:rPr>
+                <w:rFonts w:ascii="Garamond" w:eastAsia="Garamond" w:hAnsi="Garamond" w:cs="Garamond"/>
+                <w:sz w:val="24"/>
+                <w:szCs w:val="24"/>
+              </w:rPr>
+              <w:t>Main</w:t>
+            </w:r>
+            <w:proofErr w:type="spellEnd"/>
+            <w:r>
+              <w:rPr>
+                <w:rFonts w:ascii="Garamond" w:eastAsia="Garamond" w:hAnsi="Garamond" w:cs="Garamond"/>
+                <w:sz w:val="24"/>
+                <w:szCs w:val="24"/>
+              </w:rPr>
+              <w:t xml:space="preserve"> scenario</w:t>
             </w:r>
           </w:p>
         </w:tc>
@@ -10521,7 +11234,25 @@
                 <w:sz w:val="24"/>
                 <w:szCs w:val="24"/>
               </w:rPr>
-              <w:t>Avvia il servizio MongoDB.</w:t>
+              <w:t xml:space="preserve">Avvia il servizio </w:t>
+            </w:r>
+            <w:proofErr w:type="spellStart"/>
+            <w:r>
+              <w:rPr>
+                <w:rFonts w:ascii="Garamond" w:eastAsia="Garamond" w:hAnsi="Garamond" w:cs="Garamond"/>
+                <w:sz w:val="24"/>
+                <w:szCs w:val="24"/>
+              </w:rPr>
+              <w:t>MongoDB</w:t>
+            </w:r>
+            <w:proofErr w:type="spellEnd"/>
+            <w:r>
+              <w:rPr>
+                <w:rFonts w:ascii="Garamond" w:eastAsia="Garamond" w:hAnsi="Garamond" w:cs="Garamond"/>
+                <w:sz w:val="24"/>
+                <w:szCs w:val="24"/>
+              </w:rPr>
+              <w:t>.</w:t>
             </w:r>
           </w:p>
         </w:tc>
@@ -10622,7 +11353,25 @@
                 <w:sz w:val="24"/>
                 <w:szCs w:val="24"/>
               </w:rPr>
-              <w:t>Avvia i Server relativi ai microservizi.</w:t>
+              <w:t xml:space="preserve">Avvia i Server relativi ai </w:t>
+            </w:r>
+            <w:proofErr w:type="spellStart"/>
+            <w:r>
+              <w:rPr>
+                <w:rFonts w:ascii="Garamond" w:eastAsia="Garamond" w:hAnsi="Garamond" w:cs="Garamond"/>
+                <w:sz w:val="24"/>
+                <w:szCs w:val="24"/>
+              </w:rPr>
+              <w:t>microservizi</w:t>
+            </w:r>
+            <w:proofErr w:type="spellEnd"/>
+            <w:r>
+              <w:rPr>
+                <w:rFonts w:ascii="Garamond" w:eastAsia="Garamond" w:hAnsi="Garamond" w:cs="Garamond"/>
+                <w:sz w:val="24"/>
+                <w:szCs w:val="24"/>
+              </w:rPr>
+              <w:t>.</w:t>
             </w:r>
           </w:p>
         </w:tc>
@@ -10963,8 +11712,18 @@
                 <w:sz w:val="24"/>
                 <w:szCs w:val="24"/>
               </w:rPr>
-              <w:t>Scenario/ Flusso di eventi di errore: Non è possibile avviare il servizio MongoDB</w:t>
-            </w:r>
+              <w:t xml:space="preserve">Scenario/ Flusso di eventi di errore: Non è possibile avviare il servizio </w:t>
+            </w:r>
+            <w:proofErr w:type="spellStart"/>
+            <w:r>
+              <w:rPr>
+                <w:rFonts w:ascii="Garamond" w:eastAsia="Garamond" w:hAnsi="Garamond" w:cs="Garamond"/>
+                <w:sz w:val="24"/>
+                <w:szCs w:val="24"/>
+              </w:rPr>
+              <w:t>MongoDB</w:t>
+            </w:r>
+            <w:proofErr w:type="spellEnd"/>
           </w:p>
         </w:tc>
       </w:tr>
@@ -11386,7 +12145,21 @@
         <w:rPr>
           <w:rFonts w:ascii="Garamond" w:eastAsia="Garamond" w:hAnsi="Garamond" w:cs="Garamond"/>
         </w:rPr>
-        <w:t>3.7.2 Shut-down</w:t>
+        <w:t xml:space="preserve">3.7.2 </w:t>
+      </w:r>
+      <w:proofErr w:type="spellStart"/>
+      <w:r>
+        <w:rPr>
+          <w:rFonts w:ascii="Garamond" w:eastAsia="Garamond" w:hAnsi="Garamond" w:cs="Garamond"/>
+        </w:rPr>
+        <w:t>Shut</w:t>
+      </w:r>
+      <w:proofErr w:type="spellEnd"/>
+      <w:r>
+        <w:rPr>
+          <w:rFonts w:ascii="Garamond" w:eastAsia="Garamond" w:hAnsi="Garamond" w:cs="Garamond"/>
+        </w:rPr>
+        <w:t>-down</w:t>
       </w:r>
       <w:bookmarkEnd w:id="43"/>
     </w:p>
@@ -12122,8 +12895,18 @@
                 <w:sz w:val="24"/>
                 <w:szCs w:val="24"/>
               </w:rPr>
-              <w:t>Exit condition</w:t>
-            </w:r>
+              <w:t xml:space="preserve">Exit </w:t>
+            </w:r>
+            <w:proofErr w:type="spellStart"/>
+            <w:r>
+              <w:rPr>
+                <w:rFonts w:ascii="Garamond" w:eastAsia="Garamond" w:hAnsi="Garamond" w:cs="Garamond"/>
+                <w:sz w:val="24"/>
+                <w:szCs w:val="24"/>
+              </w:rPr>
+              <w:t>condition</w:t>
+            </w:r>
+            <w:proofErr w:type="spellEnd"/>
           </w:p>
           <w:p>
             <w:pPr>
@@ -12212,8 +12995,18 @@
                 <w:sz w:val="24"/>
                 <w:szCs w:val="24"/>
               </w:rPr>
-              <w:t>Exit condition</w:t>
-            </w:r>
+              <w:t xml:space="preserve">Exit </w:t>
+            </w:r>
+            <w:proofErr w:type="spellStart"/>
+            <w:r>
+              <w:rPr>
+                <w:rFonts w:ascii="Garamond" w:eastAsia="Garamond" w:hAnsi="Garamond" w:cs="Garamond"/>
+                <w:sz w:val="24"/>
+                <w:szCs w:val="24"/>
+              </w:rPr>
+              <w:t>condition</w:t>
+            </w:r>
+            <w:proofErr w:type="spellEnd"/>
           </w:p>
           <w:p>
             <w:pPr>
@@ -12302,8 +13095,18 @@
                 <w:sz w:val="24"/>
                 <w:szCs w:val="24"/>
               </w:rPr>
-              <w:t>Rilevanza/User priority</w:t>
-            </w:r>
+              <w:t xml:space="preserve">Rilevanza/User </w:t>
+            </w:r>
+            <w:proofErr w:type="spellStart"/>
+            <w:r>
+              <w:rPr>
+                <w:rFonts w:ascii="Garamond" w:eastAsia="Garamond" w:hAnsi="Garamond" w:cs="Garamond"/>
+                <w:sz w:val="24"/>
+                <w:szCs w:val="24"/>
+              </w:rPr>
+              <w:t>priority</w:t>
+            </w:r>
+            <w:proofErr w:type="spellEnd"/>
           </w:p>
         </w:tc>
         <w:tc>
@@ -12584,7 +13387,25 @@
                 <w:sz w:val="24"/>
                 <w:szCs w:val="24"/>
               </w:rPr>
-              <w:t>Flusso di eventi principale/ Main scenario</w:t>
+              <w:t xml:space="preserve">Flusso di eventi principale/ </w:t>
+            </w:r>
+            <w:proofErr w:type="spellStart"/>
+            <w:r>
+              <w:rPr>
+                <w:rFonts w:ascii="Garamond" w:eastAsia="Garamond" w:hAnsi="Garamond" w:cs="Garamond"/>
+                <w:sz w:val="24"/>
+                <w:szCs w:val="24"/>
+              </w:rPr>
+              <w:t>Main</w:t>
+            </w:r>
+            <w:proofErr w:type="spellEnd"/>
+            <w:r>
+              <w:rPr>
+                <w:rFonts w:ascii="Garamond" w:eastAsia="Garamond" w:hAnsi="Garamond" w:cs="Garamond"/>
+                <w:sz w:val="24"/>
+                <w:szCs w:val="24"/>
+              </w:rPr>
+              <w:t xml:space="preserve"> scenario</w:t>
             </w:r>
           </w:p>
         </w:tc>
@@ -12786,7 +13607,25 @@
                 <w:sz w:val="24"/>
                 <w:szCs w:val="24"/>
               </w:rPr>
-              <w:t>Chiede la terminazione dei Server relativi ai microservizi.</w:t>
+              <w:t xml:space="preserve">Chiede la terminazione dei Server relativi ai </w:t>
+            </w:r>
+            <w:proofErr w:type="spellStart"/>
+            <w:r>
+              <w:rPr>
+                <w:rFonts w:ascii="Garamond" w:eastAsia="Garamond" w:hAnsi="Garamond" w:cs="Garamond"/>
+                <w:sz w:val="24"/>
+                <w:szCs w:val="24"/>
+              </w:rPr>
+              <w:t>microservizi</w:t>
+            </w:r>
+            <w:proofErr w:type="spellEnd"/>
+            <w:r>
+              <w:rPr>
+                <w:rFonts w:ascii="Garamond" w:eastAsia="Garamond" w:hAnsi="Garamond" w:cs="Garamond"/>
+                <w:sz w:val="24"/>
+                <w:szCs w:val="24"/>
+              </w:rPr>
+              <w:t>.</w:t>
             </w:r>
           </w:p>
         </w:tc>
@@ -12887,7 +13726,25 @@
                 <w:sz w:val="24"/>
                 <w:szCs w:val="24"/>
               </w:rPr>
-              <w:t>Chiede la terminazione del servizio MongoDB.</w:t>
+              <w:t xml:space="preserve">Chiede la terminazione del servizio </w:t>
+            </w:r>
+            <w:proofErr w:type="spellStart"/>
+            <w:r>
+              <w:rPr>
+                <w:rFonts w:ascii="Garamond" w:eastAsia="Garamond" w:hAnsi="Garamond" w:cs="Garamond"/>
+                <w:sz w:val="24"/>
+                <w:szCs w:val="24"/>
+              </w:rPr>
+              <w:t>MongoDB</w:t>
+            </w:r>
+            <w:proofErr w:type="spellEnd"/>
+            <w:r>
+              <w:rPr>
+                <w:rFonts w:ascii="Garamond" w:eastAsia="Garamond" w:hAnsi="Garamond" w:cs="Garamond"/>
+                <w:sz w:val="24"/>
+                <w:szCs w:val="24"/>
+              </w:rPr>
+              <w:t>.</w:t>
             </w:r>
           </w:p>
         </w:tc>
@@ -13190,7 +14047,25 @@
                 <w:sz w:val="24"/>
                 <w:szCs w:val="24"/>
               </w:rPr>
-              <w:t>Termina il servizio MongoDB.</w:t>
+              <w:t xml:space="preserve">Termina il servizio </w:t>
+            </w:r>
+            <w:proofErr w:type="spellStart"/>
+            <w:r>
+              <w:rPr>
+                <w:rFonts w:ascii="Garamond" w:eastAsia="Garamond" w:hAnsi="Garamond" w:cs="Garamond"/>
+                <w:sz w:val="24"/>
+                <w:szCs w:val="24"/>
+              </w:rPr>
+              <w:t>MongoDB</w:t>
+            </w:r>
+            <w:proofErr w:type="spellEnd"/>
+            <w:r>
+              <w:rPr>
+                <w:rFonts w:ascii="Garamond" w:eastAsia="Garamond" w:hAnsi="Garamond" w:cs="Garamond"/>
+                <w:sz w:val="24"/>
+                <w:szCs w:val="24"/>
+              </w:rPr>
+              <w:t>.</w:t>
             </w:r>
           </w:p>
         </w:tc>
@@ -13607,8 +14482,18 @@
                 <w:sz w:val="24"/>
                 <w:szCs w:val="24"/>
               </w:rPr>
-              <w:t>Scenario/ Flusso di errore: Non è possibile terminare il servizio MongoDB</w:t>
-            </w:r>
+              <w:t xml:space="preserve">Scenario/ Flusso di errore: Non è possibile terminare il servizio </w:t>
+            </w:r>
+            <w:proofErr w:type="spellStart"/>
+            <w:r>
+              <w:rPr>
+                <w:rFonts w:ascii="Garamond" w:eastAsia="Garamond" w:hAnsi="Garamond" w:cs="Garamond"/>
+                <w:sz w:val="24"/>
+                <w:szCs w:val="24"/>
+              </w:rPr>
+              <w:t>MongoDB</w:t>
+            </w:r>
+            <w:proofErr w:type="spellEnd"/>
           </w:p>
         </w:tc>
       </w:tr>
@@ -13836,7 +14721,25 @@
           <w:sz w:val="24"/>
           <w:szCs w:val="24"/>
         </w:rPr>
-        <w:t xml:space="preserve">Crash improvviso di un Server relativo ad un microservizio: l’unico processo che può essere eseguita è il riavvio del Server. </w:t>
+        <w:t xml:space="preserve">Crash improvviso di un Server relativo ad un </w:t>
+      </w:r>
+      <w:proofErr w:type="spellStart"/>
+      <w:r>
+        <w:rPr>
+          <w:rFonts w:ascii="Garamond" w:eastAsia="Garamond" w:hAnsi="Garamond" w:cs="Garamond"/>
+          <w:sz w:val="24"/>
+          <w:szCs w:val="24"/>
+        </w:rPr>
+        <w:t>microservizio</w:t>
+      </w:r>
+      <w:proofErr w:type="spellEnd"/>
+      <w:r>
+        <w:rPr>
+          <w:rFonts w:ascii="Garamond" w:eastAsia="Garamond" w:hAnsi="Garamond" w:cs="Garamond"/>
+          <w:sz w:val="24"/>
+          <w:szCs w:val="24"/>
+        </w:rPr>
+        <w:t xml:space="preserve">: l’unico processo che può essere eseguita è il riavvio del Server. </w:t>
       </w:r>
     </w:p>
     <w:p>
@@ -14163,13 +15066,23 @@
                 <w:szCs w:val="24"/>
               </w:rPr>
             </w:pPr>
-            <w:r>
-              <w:rPr>
-                <w:rFonts w:ascii="Garamond" w:eastAsia="Garamond" w:hAnsi="Garamond" w:cs="Garamond"/>
-                <w:sz w:val="24"/>
-                <w:szCs w:val="24"/>
-              </w:rPr>
-              <w:t>Sing-Up</w:t>
+            <w:proofErr w:type="spellStart"/>
+            <w:r>
+              <w:rPr>
+                <w:rFonts w:ascii="Garamond" w:eastAsia="Garamond" w:hAnsi="Garamond" w:cs="Garamond"/>
+                <w:sz w:val="24"/>
+                <w:szCs w:val="24"/>
+              </w:rPr>
+              <w:t>Sing</w:t>
+            </w:r>
+            <w:proofErr w:type="spellEnd"/>
+            <w:r>
+              <w:rPr>
+                <w:rFonts w:ascii="Garamond" w:eastAsia="Garamond" w:hAnsi="Garamond" w:cs="Garamond"/>
+                <w:sz w:val="24"/>
+                <w:szCs w:val="24"/>
+              </w:rPr>
+              <w:t>-Up</w:t>
             </w:r>
           </w:p>
         </w:tc>
@@ -19145,8 +20058,18 @@
           <w:sz w:val="24"/>
           <w:szCs w:val="24"/>
         </w:rPr>
-        <w:t>: DataBase</w:t>
-      </w:r>
+        <w:t xml:space="preserve">: </w:t>
+      </w:r>
+      <w:proofErr w:type="spellStart"/>
+      <w:r>
+        <w:rPr>
+          <w:rFonts w:ascii="Garamond" w:eastAsia="Garamond" w:hAnsi="Garamond" w:cs="Garamond"/>
+          <w:sz w:val="24"/>
+          <w:szCs w:val="24"/>
+        </w:rPr>
+        <w:t>DataBase</w:t>
+      </w:r>
+      <w:proofErr w:type="spellEnd"/>
     </w:p>
     <w:p>
       <w:pPr>
@@ -19184,6 +20107,7 @@
           <w:szCs w:val="24"/>
         </w:rPr>
       </w:pPr>
+      <w:proofErr w:type="spellStart"/>
       <w:r>
         <w:rPr>
           <w:rFonts w:ascii="Garamond" w:eastAsia="Garamond" w:hAnsi="Garamond" w:cs="Garamond"/>
@@ -19193,6 +20117,7 @@
         </w:rPr>
         <w:t>MongoDB</w:t>
       </w:r>
+      <w:proofErr w:type="spellEnd"/>
       <w:r>
         <w:rPr>
           <w:rFonts w:ascii="Garamond" w:eastAsia="Garamond" w:hAnsi="Garamond" w:cs="Garamond"/>

</xml_diff>